<commit_message>
committed on 3rd May 2024
</commit_message>
<xml_diff>
--- a/Assignments/Assignment 2 N Body Simulator/Assignment_2_NBody_Simulator_Profiling_Results.docx
+++ b/Assignments/Assignment 2 N Body Simulator/Assignment_2_NBody_Simulator_Profiling_Results.docx
@@ -166,13 +166,7 @@
         <w:rPr>
           <w:color w:val="FF0000"/>
         </w:rPr>
-        <w:t>Profiling using below commands</w:t>
-      </w:r>
-      <w:r>
-        <w:rPr>
-          <w:color w:val="FF0000"/>
-        </w:rPr>
-        <w:t xml:space="preserve"> Execute the following cell to generate a report file:</w:t>
+        <w:t>Profiling using below commands Execute the following cell to generate a report file:</w:t>
       </w:r>
     </w:p>
     <w:p>
@@ -241,32 +235,70 @@
     <w:p/>
     <w:p>
       <w:pPr>
+        <w:tabs>
+          <w:tab w:val="left" w:pos="560"/>
+          <w:tab w:val="left" w:pos="1120"/>
+          <w:tab w:val="left" w:pos="1680"/>
+          <w:tab w:val="left" w:pos="2240"/>
+          <w:tab w:val="left" w:pos="2800"/>
+          <w:tab w:val="left" w:pos="3360"/>
+          <w:tab w:val="left" w:pos="3920"/>
+          <w:tab w:val="left" w:pos="4480"/>
+          <w:tab w:val="left" w:pos="5040"/>
+          <w:tab w:val="left" w:pos="5600"/>
+          <w:tab w:val="left" w:pos="6160"/>
+          <w:tab w:val="left" w:pos="6720"/>
+        </w:tabs>
+        <w:autoSpaceDE w:val="0"/>
+        <w:autoSpaceDN w:val="0"/>
+        <w:adjustRightInd w:val="0"/>
+        <w:spacing w:after="0" w:line="240" w:lineRule="auto"/>
+        <w:rPr>
+          <w:rFonts w:ascii="Menlo" w:hAnsi="Menlo" w:cs="Menlo"/>
+          <w:color w:val="000000"/>
+          <w:kern w:val="0"/>
+          <w:sz w:val="22"/>
+          <w:szCs w:val="22"/>
+        </w:rPr>
+      </w:pPr>
+      <w:r>
+        <w:rPr>
+          <w:color w:val="4EA72E" w:themeColor="accent6"/>
+        </w:rPr>
+        <w:t>Please check the profiling report on the server path:</w:t>
+      </w:r>
+      <w:r>
+        <w:rPr>
+          <w:color w:val="4EA72E" w:themeColor="accent6"/>
+        </w:rPr>
+        <w:br/>
+      </w:r>
+      <w:r>
+        <w:rPr>
+          <w:rFonts w:ascii="Menlo" w:hAnsi="Menlo" w:cs="Menlo"/>
+          <w:color w:val="000000"/>
+          <w:kern w:val="0"/>
+          <w:sz w:val="22"/>
+          <w:szCs w:val="22"/>
+        </w:rPr>
+        <w:t>/home/cougarnet.uh.edu/sbhusha3/Assign_2</w:t>
+      </w:r>
+    </w:p>
+    <w:p>
+      <w:pPr>
         <w:ind w:left="720"/>
       </w:pPr>
-      <w:r>
-        <w:rPr>
-          <w:color w:val="4EA72E" w:themeColor="accent6"/>
-        </w:rPr>
-        <w:t>Please check the profiling report on the server path:</w:t>
-      </w:r>
-      <w:r>
-        <w:rPr>
-          <w:color w:val="4EA72E" w:themeColor="accent6"/>
-        </w:rPr>
-        <w:br/>
-      </w:r>
-      <w:r>
-        <w:t>/home/cougarnet.uh.edu/sbhusha3/assignment2/ASSIGNMENT2/nbody-report.nsys-rep</w:t>
-      </w:r>
     </w:p>
-    <w:p/>
     <w:p>
       <w:r>
+        <w:rPr>
+          <w:noProof/>
+        </w:rPr>
         <w:drawing>
-          <wp:inline distT="0" distB="0" distL="0" distR="0" wp14:anchorId="09F4D938" wp14:editId="1E2AC343">
-            <wp:extent cx="5943600" cy="4072255"/>
-            <wp:effectExtent l="0" t="0" r="0" b="4445"/>
-            <wp:docPr id="1489245683" name="Picture 1" descr="A screenshot of a computer&#10;&#10;Description automatically generated"/>
+          <wp:inline distT="0" distB="0" distL="0" distR="0" wp14:anchorId="3BC71E93" wp14:editId="45151392">
+            <wp:extent cx="5943600" cy="3847465"/>
+            <wp:effectExtent l="0" t="0" r="0" b="635"/>
+            <wp:docPr id="616857177" name="Picture 1" descr="A screenshot of a computer&#10;&#10;Description automatically generated"/>
             <wp:cNvGraphicFramePr>
               <a:graphicFrameLocks xmlns:a="http://schemas.openxmlformats.org/drawingml/2006/main" noChangeAspect="1"/>
             </wp:cNvGraphicFramePr>
@@ -274,11 +306,17 @@
               <a:graphicData uri="http://schemas.openxmlformats.org/drawingml/2006/picture">
                 <pic:pic xmlns:pic="http://schemas.openxmlformats.org/drawingml/2006/picture">
                   <pic:nvPicPr>
-                    <pic:cNvPr id="1489245683" name="Picture 1" descr="A screenshot of a computer&#10;&#10;Description automatically generated"/>
+                    <pic:cNvPr id="616857177" name="Picture 1" descr="A screenshot of a computer&#10;&#10;Description automatically generated"/>
                     <pic:cNvPicPr/>
                   </pic:nvPicPr>
                   <pic:blipFill>
-                    <a:blip r:embed="rId5"/>
+                    <a:blip r:embed="rId5" cstate="print">
+                      <a:extLst>
+                        <a:ext uri="{28A0092B-C50C-407E-A947-70E740481C1C}">
+                          <a14:useLocalDpi xmlns:a14="http://schemas.microsoft.com/office/drawing/2010/main" val="0"/>
+                        </a:ext>
+                      </a:extLst>
+                    </a:blip>
                     <a:stretch>
                       <a:fillRect/>
                     </a:stretch>
@@ -286,7 +324,7 @@
                   <pic:spPr>
                     <a:xfrm>
                       <a:off x="0" y="0"/>
-                      <a:ext cx="5943600" cy="4072255"/>
+                      <a:ext cx="5943600" cy="3847465"/>
                     </a:xfrm>
                     <a:prstGeom prst="rect">
                       <a:avLst/>
@@ -299,14 +337,17 @@
         </w:drawing>
       </w:r>
     </w:p>
-    <w:p/>
     <w:p>
       <w:r>
+        <w:rPr>
+          <w:noProof/>
+        </w:rPr>
+        <w:lastRenderedPageBreak/>
         <w:drawing>
-          <wp:inline distT="0" distB="0" distL="0" distR="0" wp14:anchorId="58A9DEFE" wp14:editId="013E53DC">
-            <wp:extent cx="5943600" cy="3308350"/>
-            <wp:effectExtent l="0" t="0" r="0" b="6350"/>
-            <wp:docPr id="504981493" name="Picture 1" descr="A screenshot of a computer&#10;&#10;Description automatically generated"/>
+          <wp:inline distT="0" distB="0" distL="0" distR="0" wp14:anchorId="610BDE37" wp14:editId="7AEBD9F2">
+            <wp:extent cx="5943600" cy="3847465"/>
+            <wp:effectExtent l="0" t="0" r="0" b="635"/>
+            <wp:docPr id="551022126" name="Picture 2" descr="A screenshot of a computer&#10;&#10;Description automatically generated"/>
             <wp:cNvGraphicFramePr>
               <a:graphicFrameLocks xmlns:a="http://schemas.openxmlformats.org/drawingml/2006/main" noChangeAspect="1"/>
             </wp:cNvGraphicFramePr>
@@ -314,11 +355,17 @@
               <a:graphicData uri="http://schemas.openxmlformats.org/drawingml/2006/picture">
                 <pic:pic xmlns:pic="http://schemas.openxmlformats.org/drawingml/2006/picture">
                   <pic:nvPicPr>
-                    <pic:cNvPr id="504981493" name="Picture 1" descr="A screenshot of a computer&#10;&#10;Description automatically generated"/>
+                    <pic:cNvPr id="551022126" name="Picture 2" descr="A screenshot of a computer&#10;&#10;Description automatically generated"/>
                     <pic:cNvPicPr/>
                   </pic:nvPicPr>
                   <pic:blipFill>
-                    <a:blip r:embed="rId6"/>
+                    <a:blip r:embed="rId6" cstate="print">
+                      <a:extLst>
+                        <a:ext uri="{28A0092B-C50C-407E-A947-70E740481C1C}">
+                          <a14:useLocalDpi xmlns:a14="http://schemas.microsoft.com/office/drawing/2010/main" val="0"/>
+                        </a:ext>
+                      </a:extLst>
+                    </a:blip>
                     <a:stretch>
                       <a:fillRect/>
                     </a:stretch>
@@ -326,7 +373,7 @@
                   <pic:spPr>
                     <a:xfrm>
                       <a:off x="0" y="0"/>
-                      <a:ext cx="5943600" cy="3308350"/>
+                      <a:ext cx="5943600" cy="3847465"/>
                     </a:xfrm>
                     <a:prstGeom prst="rect">
                       <a:avLst/>
@@ -339,6 +386,9 @@
         </w:drawing>
       </w:r>
     </w:p>
+    <w:p/>
+    <w:p/>
+    <w:p/>
     <w:sectPr>
       <w:pgSz w:w="12240" w:h="15840"/>
       <w:pgMar w:top="1440" w:right="1440" w:bottom="1440" w:left="1440" w:header="720" w:footer="720" w:gutter="0"/>

</xml_diff>